<commit_message>
TS 1. PP Tamil corrections upto 30/09/2021
</commit_message>
<xml_diff>
--- a/TS-Padam/TS-1.4/TS 1.4 Sanskrit Pada Paatam Corrections.docx
+++ b/TS-Padam/TS-1.4/TS 1.4 Sanskrit Pada Paatam Corrections.docx
@@ -1,6 +1,6 @@
 
 <file path=word/document.xml><?xml version="1.0" encoding="utf-8"?>
-<w:document xmlns:wpc="http://schemas.microsoft.com/office/word/2010/wordprocessingCanvas" xmlns:cx="http://schemas.microsoft.com/office/drawing/2014/chartex" xmlns:cx1="http://schemas.microsoft.com/office/drawing/2015/9/8/chartex" xmlns:mc="http://schemas.openxmlformats.org/markup-compatibility/2006" xmlns:o="urn:schemas-microsoft-com:office:office" xmlns:r="http://schemas.openxmlformats.org/officeDocument/2006/relationships" xmlns:m="http://schemas.openxmlformats.org/officeDocument/2006/math" xmlns:v="urn:schemas-microsoft-com:vml" xmlns:wp14="http://schemas.microsoft.com/office/word/2010/wordprocessingDrawing" xmlns:wp="http://schemas.openxmlformats.org/drawingml/2006/wordprocessingDrawing" xmlns:w10="urn:schemas-microsoft-com:office:word" xmlns:w="http://schemas.openxmlformats.org/wordprocessingml/2006/main" xmlns:w14="http://schemas.microsoft.com/office/word/2010/wordml" xmlns:w15="http://schemas.microsoft.com/office/word/2012/wordml" xmlns:w16se="http://schemas.microsoft.com/office/word/2015/wordml/symex" xmlns:wpg="http://schemas.microsoft.com/office/word/2010/wordprocessingGroup" xmlns:wpi="http://schemas.microsoft.com/office/word/2010/wordprocessingInk" xmlns:wne="http://schemas.microsoft.com/office/word/2006/wordml" xmlns:wps="http://schemas.microsoft.com/office/word/2010/wordprocessingShape" mc:Ignorable="w14 w15 w16se wp14">
+<w:document xmlns:wpc="http://schemas.microsoft.com/office/word/2010/wordprocessingCanvas" xmlns:cx="http://schemas.microsoft.com/office/drawing/2014/chartex" xmlns:cx1="http://schemas.microsoft.com/office/drawing/2015/9/8/chartex" xmlns:cx2="http://schemas.microsoft.com/office/drawing/2015/10/21/chartex" xmlns:cx3="http://schemas.microsoft.com/office/drawing/2016/5/9/chartex" xmlns:cx4="http://schemas.microsoft.com/office/drawing/2016/5/10/chartex" xmlns:cx5="http://schemas.microsoft.com/office/drawing/2016/5/11/chartex" xmlns:cx6="http://schemas.microsoft.com/office/drawing/2016/5/12/chartex" xmlns:cx7="http://schemas.microsoft.com/office/drawing/2016/5/13/chartex" xmlns:cx8="http://schemas.microsoft.com/office/drawing/2016/5/14/chartex" xmlns:mc="http://schemas.openxmlformats.org/markup-compatibility/2006" xmlns:aink="http://schemas.microsoft.com/office/drawing/2016/ink" xmlns:am3d="http://schemas.microsoft.com/office/drawing/2017/model3d" xmlns:o="urn:schemas-microsoft-com:office:office" xmlns:r="http://schemas.openxmlformats.org/officeDocument/2006/relationships" xmlns:m="http://schemas.openxmlformats.org/officeDocument/2006/math" xmlns:v="urn:schemas-microsoft-com:vml" xmlns:wp14="http://schemas.microsoft.com/office/word/2010/wordprocessingDrawing" xmlns:wp="http://schemas.openxmlformats.org/drawingml/2006/wordprocessingDrawing" xmlns:w10="urn:schemas-microsoft-com:office:word" xmlns:w="http://schemas.openxmlformats.org/wordprocessingml/2006/main" xmlns:w14="http://schemas.microsoft.com/office/word/2010/wordml" xmlns:w15="http://schemas.microsoft.com/office/word/2012/wordml" xmlns:w16cex="http://schemas.microsoft.com/office/word/2018/wordml/cex" xmlns:w16cid="http://schemas.microsoft.com/office/word/2016/wordml/cid" xmlns:w16="http://schemas.microsoft.com/office/word/2018/wordml" xmlns:w16sdtdh="http://schemas.microsoft.com/office/word/2020/wordml/sdtdatahash" xmlns:w16se="http://schemas.microsoft.com/office/word/2015/wordml/symex" xmlns:wpg="http://schemas.microsoft.com/office/word/2010/wordprocessingGroup" xmlns:wpi="http://schemas.microsoft.com/office/word/2010/wordprocessingInk" xmlns:wne="http://schemas.microsoft.com/office/word/2006/wordml" xmlns:wps="http://schemas.microsoft.com/office/word/2010/wordprocessingShape" mc:Ignorable="w14 w15 w16se w16cid w16 w16cex w16sdtdh wp14">
   <w:body>
     <w:p>
       <w:pPr>
@@ -22,51 +22,7 @@
           <w:szCs w:val="32"/>
           <w:u w:val="single"/>
         </w:rPr>
-        <w:t xml:space="preserve">TS </w:t>
-      </w:r>
-      <w:proofErr w:type="spellStart"/>
-      <w:r>
-        <w:rPr>
-          <w:b/>
-          <w:bCs/>
-          <w:sz w:val="32"/>
-          <w:szCs w:val="32"/>
-          <w:u w:val="single"/>
-        </w:rPr>
-        <w:t>Pada</w:t>
-      </w:r>
-      <w:proofErr w:type="spellEnd"/>
-      <w:r>
-        <w:rPr>
-          <w:b/>
-          <w:bCs/>
-          <w:sz w:val="32"/>
-          <w:szCs w:val="32"/>
-          <w:u w:val="single"/>
-        </w:rPr>
-        <w:t xml:space="preserve"> </w:t>
-      </w:r>
-      <w:proofErr w:type="spellStart"/>
-      <w:r>
-        <w:rPr>
-          <w:b/>
-          <w:bCs/>
-          <w:sz w:val="32"/>
-          <w:szCs w:val="32"/>
-          <w:u w:val="single"/>
-        </w:rPr>
-        <w:t>Paatam</w:t>
-      </w:r>
-      <w:proofErr w:type="spellEnd"/>
-      <w:r>
-        <w:rPr>
-          <w:b/>
-          <w:bCs/>
-          <w:sz w:val="32"/>
-          <w:szCs w:val="32"/>
-          <w:u w:val="single"/>
-        </w:rPr>
-        <w:t xml:space="preserve"> </w:t>
+        <w:t xml:space="preserve">TS Pada Paatam </w:t>
       </w:r>
       <w:r>
         <w:rPr>
@@ -209,12 +165,16 @@
               <w:spacing w:before="0" w:line="240" w:lineRule="auto"/>
               <w:jc w:val="center"/>
               <w:rPr>
+                <w:b/>
+                <w:bCs/>
                 <w:sz w:val="32"/>
                 <w:szCs w:val="32"/>
               </w:rPr>
             </w:pPr>
             <w:r>
               <w:rPr>
+                <w:b/>
+                <w:bCs/>
                 <w:sz w:val="32"/>
                 <w:szCs w:val="32"/>
               </w:rPr>
@@ -226,12 +186,16 @@
               <w:spacing w:before="0" w:line="240" w:lineRule="auto"/>
               <w:jc w:val="center"/>
               <w:rPr>
+                <w:b/>
+                <w:bCs/>
                 <w:sz w:val="32"/>
                 <w:szCs w:val="32"/>
               </w:rPr>
             </w:pPr>
             <w:r>
               <w:rPr>
+                <w:b/>
+                <w:bCs/>
                 <w:sz w:val="32"/>
                 <w:szCs w:val="32"/>
               </w:rPr>
@@ -248,12 +212,16 @@
               <w:spacing w:before="0" w:line="240" w:lineRule="auto"/>
               <w:jc w:val="center"/>
               <w:rPr>
+                <w:b/>
+                <w:bCs/>
                 <w:sz w:val="32"/>
                 <w:szCs w:val="32"/>
               </w:rPr>
             </w:pPr>
             <w:r>
               <w:rPr>
+                <w:b/>
+                <w:bCs/>
                 <w:sz w:val="32"/>
                 <w:szCs w:val="32"/>
               </w:rPr>
@@ -271,12 +239,16 @@
               <w:ind w:right="-18"/>
               <w:jc w:val="center"/>
               <w:rPr>
+                <w:b/>
+                <w:bCs/>
                 <w:sz w:val="32"/>
                 <w:szCs w:val="32"/>
               </w:rPr>
             </w:pPr>
             <w:r>
               <w:rPr>
+                <w:b/>
+                <w:bCs/>
                 <w:sz w:val="32"/>
                 <w:szCs w:val="32"/>
               </w:rPr>
@@ -351,19 +323,8 @@
                 <w:sz w:val="28"/>
                 <w:szCs w:val="28"/>
               </w:rPr>
-              <w:t xml:space="preserve">TS 1.4.5.1 – </w:t>
-            </w:r>
-            <w:proofErr w:type="spellStart"/>
-            <w:r>
-              <w:rPr>
-                <w:rFonts w:cs="Arial"/>
-                <w:b/>
-                <w:sz w:val="28"/>
-                <w:szCs w:val="28"/>
-              </w:rPr>
-              <w:t>Padam</w:t>
-            </w:r>
-            <w:proofErr w:type="spellEnd"/>
+              <w:t>TS 1.4.5.1 – Padam</w:t>
+            </w:r>
           </w:p>
           <w:p>
             <w:pPr>
@@ -379,7 +340,6 @@
                 <w:szCs w:val="28"/>
               </w:rPr>
             </w:pPr>
-            <w:proofErr w:type="spellStart"/>
             <w:r>
               <w:rPr>
                 <w:rFonts w:cs="Arial"/>
@@ -387,9 +347,8 @@
                 <w:sz w:val="28"/>
                 <w:szCs w:val="28"/>
               </w:rPr>
-              <w:t>Padam</w:t>
-            </w:r>
-            <w:proofErr w:type="spellEnd"/>
+              <w:t xml:space="preserve">Padam No. – </w:t>
+            </w:r>
             <w:r>
               <w:rPr>
                 <w:rFonts w:cs="Arial"/>
@@ -397,7 +356,7 @@
                 <w:sz w:val="28"/>
                 <w:szCs w:val="28"/>
               </w:rPr>
-              <w:t xml:space="preserve"> No. – 7</w:t>
+              <w:t>12</w:t>
             </w:r>
           </w:p>
           <w:p>
@@ -414,7 +373,6 @@
                 <w:szCs w:val="28"/>
               </w:rPr>
             </w:pPr>
-            <w:proofErr w:type="spellStart"/>
             <w:r>
               <w:rPr>
                 <w:rFonts w:cs="Arial"/>
@@ -422,17 +380,7 @@
                 <w:sz w:val="28"/>
                 <w:szCs w:val="28"/>
               </w:rPr>
-              <w:t>Panchaati</w:t>
-            </w:r>
-            <w:proofErr w:type="spellEnd"/>
-            <w:r>
-              <w:rPr>
-                <w:rFonts w:cs="Arial"/>
-                <w:b/>
-                <w:sz w:val="28"/>
-                <w:szCs w:val="28"/>
-              </w:rPr>
-              <w:t xml:space="preserve"> No. - 6</w:t>
+              <w:t>Panchaati No. - 6</w:t>
             </w:r>
           </w:p>
         </w:tc>
@@ -960,8 +908,6 @@
               </w:rPr>
               <w:t>2</w:t>
             </w:r>
-            <w:bookmarkStart w:id="0" w:name="_GoBack"/>
-            <w:bookmarkEnd w:id="0"/>
             <w:r>
               <w:rPr>
                 <w:rFonts w:cs="Arial"/>
@@ -970,20 +916,8 @@
                 <w:sz w:val="28"/>
                 <w:szCs w:val="28"/>
               </w:rPr>
-              <w:t xml:space="preserve"> – </w:t>
-            </w:r>
-            <w:proofErr w:type="spellStart"/>
-            <w:r>
-              <w:rPr>
-                <w:rFonts w:cs="Arial"/>
-                <w:b/>
-                <w:bCs/>
-                <w:sz w:val="28"/>
-                <w:szCs w:val="28"/>
-              </w:rPr>
-              <w:t>Vaakyam</w:t>
-            </w:r>
-            <w:proofErr w:type="spellEnd"/>
+              <w:t xml:space="preserve"> – Vaakyam</w:t>
+            </w:r>
           </w:p>
           <w:p>
             <w:pPr>
@@ -1041,25 +975,7 @@
                 <w:sz w:val="28"/>
                 <w:szCs w:val="28"/>
               </w:rPr>
-              <w:t xml:space="preserve"> </w:t>
-            </w:r>
-            <w:proofErr w:type="spellStart"/>
-            <w:r>
-              <w:rPr>
-                <w:b/>
-                <w:sz w:val="28"/>
-                <w:szCs w:val="28"/>
-              </w:rPr>
-              <w:t>Panchaati</w:t>
-            </w:r>
-            <w:proofErr w:type="spellEnd"/>
-            <w:r>
-              <w:rPr>
-                <w:b/>
-                <w:sz w:val="28"/>
-                <w:szCs w:val="28"/>
-              </w:rPr>
-              <w:t xml:space="preserve"> No. </w:t>
+              <w:t xml:space="preserve"> Panchaati No. </w:t>
             </w:r>
             <w:r>
               <w:rPr>
@@ -1096,7 +1012,6 @@
                 <w:lang w:val="en-IN" w:eastAsia="en-IN"/>
               </w:rPr>
             </w:pPr>
-            <w:proofErr w:type="spellStart"/>
             <w:r>
               <w:rPr>
                 <w:rFonts w:ascii="BRH Devanagari Extra" w:hAnsi="BRH Devanagari Extra" w:cs="BRH Devanagari Extra"/>
@@ -1105,7 +1020,6 @@
               </w:rPr>
               <w:t>ÆsÉÉå</w:t>
             </w:r>
-            <w:proofErr w:type="spellEnd"/>
             <w:r>
               <w:rPr>
                 <w:rFonts w:ascii="BRH Malayalam Extra" w:hAnsi="BRH Malayalam Extra" w:cs="BRH Devanagari Extra"/>
@@ -1236,7 +1150,6 @@
                 <w:lang w:val="en-IN" w:eastAsia="en-IN"/>
               </w:rPr>
             </w:pPr>
-            <w:proofErr w:type="spellStart"/>
             <w:r>
               <w:rPr>
                 <w:rFonts w:ascii="BRH Devanagari Extra" w:hAnsi="BRH Devanagari Extra" w:cs="BRH Devanagari Extra"/>
@@ -1245,7 +1158,6 @@
               </w:rPr>
               <w:t>ÆsÉÉå</w:t>
             </w:r>
-            <w:proofErr w:type="spellEnd"/>
             <w:r>
               <w:rPr>
                 <w:rFonts w:ascii="BRH Malayalam Extra" w:hAnsi="BRH Malayalam Extra" w:cs="BRH Devanagari Extra"/>
@@ -1416,51 +1328,7 @@
           <w:szCs w:val="32"/>
           <w:u w:val="single"/>
         </w:rPr>
-        <w:t xml:space="preserve">TS </w:t>
-      </w:r>
-      <w:proofErr w:type="spellStart"/>
-      <w:r>
-        <w:rPr>
-          <w:b/>
-          <w:bCs/>
-          <w:sz w:val="32"/>
-          <w:szCs w:val="32"/>
-          <w:u w:val="single"/>
-        </w:rPr>
-        <w:t>Pada</w:t>
-      </w:r>
-      <w:proofErr w:type="spellEnd"/>
-      <w:r>
-        <w:rPr>
-          <w:b/>
-          <w:bCs/>
-          <w:sz w:val="32"/>
-          <w:szCs w:val="32"/>
-          <w:u w:val="single"/>
-        </w:rPr>
-        <w:t xml:space="preserve"> </w:t>
-      </w:r>
-      <w:proofErr w:type="spellStart"/>
-      <w:r>
-        <w:rPr>
-          <w:b/>
-          <w:bCs/>
-          <w:sz w:val="32"/>
-          <w:szCs w:val="32"/>
-          <w:u w:val="single"/>
-        </w:rPr>
-        <w:t>Paatam</w:t>
-      </w:r>
-      <w:proofErr w:type="spellEnd"/>
-      <w:r>
-        <w:rPr>
-          <w:b/>
-          <w:bCs/>
-          <w:sz w:val="32"/>
-          <w:szCs w:val="32"/>
-          <w:u w:val="single"/>
-        </w:rPr>
-        <w:t xml:space="preserve"> </w:t>
+        <w:t xml:space="preserve">TS Pada Paatam </w:t>
       </w:r>
       <w:r>
         <w:rPr>
@@ -1789,19 +1657,8 @@
                 <w:sz w:val="28"/>
                 <w:szCs w:val="28"/>
               </w:rPr>
-              <w:t xml:space="preserve"> – </w:t>
-            </w:r>
-            <w:proofErr w:type="spellStart"/>
-            <w:r>
-              <w:rPr>
-                <w:rFonts w:cs="Arial"/>
-                <w:b/>
-                <w:sz w:val="28"/>
-                <w:szCs w:val="28"/>
-              </w:rPr>
-              <w:t>Padam</w:t>
-            </w:r>
-            <w:proofErr w:type="spellEnd"/>
+              <w:t xml:space="preserve"> – Padam</w:t>
+            </w:r>
           </w:p>
           <w:p>
             <w:pPr>
@@ -1817,7 +1674,6 @@
                 <w:szCs w:val="28"/>
               </w:rPr>
             </w:pPr>
-            <w:proofErr w:type="spellStart"/>
             <w:r>
               <w:rPr>
                 <w:rFonts w:cs="Arial"/>
@@ -1825,17 +1681,7 @@
                 <w:sz w:val="28"/>
                 <w:szCs w:val="28"/>
               </w:rPr>
-              <w:t>Padam</w:t>
-            </w:r>
-            <w:proofErr w:type="spellEnd"/>
-            <w:r>
-              <w:rPr>
-                <w:rFonts w:cs="Arial"/>
-                <w:b/>
-                <w:sz w:val="28"/>
-                <w:szCs w:val="28"/>
-              </w:rPr>
-              <w:t xml:space="preserve"> No. – 25</w:t>
+              <w:t>Padam No. – 25</w:t>
             </w:r>
           </w:p>
           <w:p>
@@ -1852,7 +1698,6 @@
                 <w:szCs w:val="28"/>
               </w:rPr>
             </w:pPr>
-            <w:proofErr w:type="spellStart"/>
             <w:r>
               <w:rPr>
                 <w:rFonts w:cs="Arial"/>
@@ -1860,17 +1705,7 @@
                 <w:sz w:val="28"/>
                 <w:szCs w:val="28"/>
               </w:rPr>
-              <w:t>Panchaati</w:t>
-            </w:r>
-            <w:proofErr w:type="spellEnd"/>
-            <w:r>
-              <w:rPr>
-                <w:rFonts w:cs="Arial"/>
-                <w:b/>
-                <w:sz w:val="28"/>
-                <w:szCs w:val="28"/>
-              </w:rPr>
-              <w:t xml:space="preserve"> No. - 54</w:t>
+              <w:t>Panchaati No. - 54</w:t>
             </w:r>
           </w:p>
         </w:tc>
@@ -2271,51 +2106,7 @@
           <w:u w:val="single"/>
         </w:rPr>
         <w:lastRenderedPageBreak/>
-        <w:t xml:space="preserve">TS </w:t>
-      </w:r>
-      <w:proofErr w:type="spellStart"/>
-      <w:r>
-        <w:rPr>
-          <w:b/>
-          <w:bCs/>
-          <w:sz w:val="32"/>
-          <w:szCs w:val="32"/>
-          <w:u w:val="single"/>
-        </w:rPr>
-        <w:t>Pada</w:t>
-      </w:r>
-      <w:proofErr w:type="spellEnd"/>
-      <w:r>
-        <w:rPr>
-          <w:b/>
-          <w:bCs/>
-          <w:sz w:val="32"/>
-          <w:szCs w:val="32"/>
-          <w:u w:val="single"/>
-        </w:rPr>
-        <w:t xml:space="preserve"> </w:t>
-      </w:r>
-      <w:proofErr w:type="spellStart"/>
-      <w:r>
-        <w:rPr>
-          <w:b/>
-          <w:bCs/>
-          <w:sz w:val="32"/>
-          <w:szCs w:val="32"/>
-          <w:u w:val="single"/>
-        </w:rPr>
-        <w:t>Paatam</w:t>
-      </w:r>
-      <w:proofErr w:type="spellEnd"/>
-      <w:r>
-        <w:rPr>
-          <w:b/>
-          <w:bCs/>
-          <w:sz w:val="32"/>
-          <w:szCs w:val="32"/>
-          <w:u w:val="single"/>
-        </w:rPr>
-        <w:t xml:space="preserve"> </w:t>
+        <w:t xml:space="preserve">TS Pada Paatam </w:t>
       </w:r>
       <w:r>
         <w:rPr>
@@ -2624,19 +2415,8 @@
                 <w:sz w:val="28"/>
                 <w:szCs w:val="28"/>
               </w:rPr>
-              <w:t xml:space="preserve">TS 1.4.27.1 – </w:t>
-            </w:r>
-            <w:proofErr w:type="spellStart"/>
-            <w:r>
-              <w:rPr>
-                <w:rFonts w:cs="Arial"/>
-                <w:b/>
-                <w:sz w:val="28"/>
-                <w:szCs w:val="28"/>
-              </w:rPr>
-              <w:t>Vaakyam</w:t>
-            </w:r>
-            <w:proofErr w:type="spellEnd"/>
+              <w:t>TS 1.4.27.1 – Vaakyam</w:t>
+            </w:r>
           </w:p>
           <w:p>
             <w:pPr>
@@ -2683,27 +2463,7 @@
                 <w:sz w:val="28"/>
                 <w:szCs w:val="28"/>
               </w:rPr>
-              <w:t xml:space="preserve"> </w:t>
-            </w:r>
-            <w:proofErr w:type="spellStart"/>
-            <w:r>
-              <w:rPr>
-                <w:rFonts w:cs="Arial"/>
-                <w:b/>
-                <w:sz w:val="28"/>
-                <w:szCs w:val="28"/>
-              </w:rPr>
-              <w:t>Panchaati</w:t>
-            </w:r>
-            <w:proofErr w:type="spellEnd"/>
-            <w:r>
-              <w:rPr>
-                <w:rFonts w:cs="Arial"/>
-                <w:b/>
-                <w:sz w:val="28"/>
-                <w:szCs w:val="28"/>
-              </w:rPr>
-              <w:t xml:space="preserve"> No. 28</w:t>
+              <w:t xml:space="preserve"> Panchaati No. 28</w:t>
             </w:r>
           </w:p>
         </w:tc>
@@ -3053,19 +2813,8 @@
                 <w:sz w:val="28"/>
                 <w:szCs w:val="28"/>
               </w:rPr>
-              <w:t xml:space="preserve">TS 1.4.27.1 – </w:t>
-            </w:r>
-            <w:proofErr w:type="spellStart"/>
-            <w:r>
-              <w:rPr>
-                <w:rFonts w:cs="Arial"/>
-                <w:b/>
-                <w:sz w:val="28"/>
-                <w:szCs w:val="28"/>
-              </w:rPr>
-              <w:t>Padam</w:t>
-            </w:r>
-            <w:proofErr w:type="spellEnd"/>
+              <w:t>TS 1.4.27.1 – Padam</w:t>
+            </w:r>
           </w:p>
           <w:p>
             <w:pPr>
@@ -3081,7 +2830,6 @@
                 <w:szCs w:val="28"/>
               </w:rPr>
             </w:pPr>
-            <w:proofErr w:type="spellStart"/>
             <w:r>
               <w:rPr>
                 <w:rFonts w:cs="Arial"/>
@@ -3089,17 +2837,7 @@
                 <w:sz w:val="28"/>
                 <w:szCs w:val="28"/>
               </w:rPr>
-              <w:t>Padam</w:t>
-            </w:r>
-            <w:proofErr w:type="spellEnd"/>
-            <w:r>
-              <w:rPr>
-                <w:rFonts w:cs="Arial"/>
-                <w:b/>
-                <w:sz w:val="28"/>
-                <w:szCs w:val="28"/>
-              </w:rPr>
-              <w:t xml:space="preserve"> No. – </w:t>
+              <w:t xml:space="preserve">Padam No. – </w:t>
             </w:r>
           </w:p>
           <w:p>
@@ -3123,27 +2861,7 @@
                 <w:sz w:val="28"/>
                 <w:szCs w:val="28"/>
               </w:rPr>
-              <w:t xml:space="preserve"> </w:t>
-            </w:r>
-            <w:proofErr w:type="spellStart"/>
-            <w:r>
-              <w:rPr>
-                <w:rFonts w:cs="Arial"/>
-                <w:b/>
-                <w:sz w:val="28"/>
-                <w:szCs w:val="28"/>
-              </w:rPr>
-              <w:t>Panchaati</w:t>
-            </w:r>
-            <w:proofErr w:type="spellEnd"/>
-            <w:r>
-              <w:rPr>
-                <w:rFonts w:cs="Arial"/>
-                <w:b/>
-                <w:sz w:val="28"/>
-                <w:szCs w:val="28"/>
-              </w:rPr>
-              <w:t xml:space="preserve"> No. 28</w:t>
+              <w:t xml:space="preserve"> Panchaati No. 28</w:t>
             </w:r>
           </w:p>
         </w:tc>
@@ -3532,51 +3250,7 @@
           <w:szCs w:val="32"/>
           <w:u w:val="single"/>
         </w:rPr>
-        <w:t xml:space="preserve">TS </w:t>
-      </w:r>
-      <w:proofErr w:type="spellStart"/>
-      <w:r>
-        <w:rPr>
-          <w:b/>
-          <w:bCs/>
-          <w:sz w:val="32"/>
-          <w:szCs w:val="32"/>
-          <w:u w:val="single"/>
-        </w:rPr>
-        <w:t>Pada</w:t>
-      </w:r>
-      <w:proofErr w:type="spellEnd"/>
-      <w:r>
-        <w:rPr>
-          <w:b/>
-          <w:bCs/>
-          <w:sz w:val="32"/>
-          <w:szCs w:val="32"/>
-          <w:u w:val="single"/>
-        </w:rPr>
-        <w:t xml:space="preserve"> </w:t>
-      </w:r>
-      <w:proofErr w:type="spellStart"/>
-      <w:r>
-        <w:rPr>
-          <w:b/>
-          <w:bCs/>
-          <w:sz w:val="32"/>
-          <w:szCs w:val="32"/>
-          <w:u w:val="single"/>
-        </w:rPr>
-        <w:t>Paatam</w:t>
-      </w:r>
-      <w:proofErr w:type="spellEnd"/>
-      <w:r>
-        <w:rPr>
-          <w:b/>
-          <w:bCs/>
-          <w:sz w:val="32"/>
-          <w:szCs w:val="32"/>
-          <w:u w:val="single"/>
-        </w:rPr>
-        <w:t xml:space="preserve"> </w:t>
+        <w:t xml:space="preserve">TS Pada Paatam </w:t>
       </w:r>
       <w:r>
         <w:rPr>
@@ -3864,19 +3538,8 @@
                 <w:sz w:val="28"/>
                 <w:szCs w:val="28"/>
               </w:rPr>
-              <w:t xml:space="preserve">TS 1.4.18.1 – </w:t>
-            </w:r>
-            <w:proofErr w:type="spellStart"/>
-            <w:r>
-              <w:rPr>
-                <w:rFonts w:cs="Arial"/>
-                <w:b/>
-                <w:sz w:val="28"/>
-                <w:szCs w:val="28"/>
-              </w:rPr>
-              <w:t>Vaakyam</w:t>
-            </w:r>
-            <w:proofErr w:type="spellEnd"/>
+              <w:t>TS 1.4.18.1 – Vaakyam</w:t>
+            </w:r>
           </w:p>
           <w:p>
             <w:pPr>
@@ -3922,25 +3585,7 @@
                 <w:sz w:val="28"/>
                 <w:szCs w:val="28"/>
               </w:rPr>
-              <w:t xml:space="preserve"> </w:t>
-            </w:r>
-            <w:proofErr w:type="spellStart"/>
-            <w:r>
-              <w:rPr>
-                <w:b/>
-                <w:sz w:val="28"/>
-                <w:szCs w:val="28"/>
-              </w:rPr>
-              <w:t>Panchaati</w:t>
-            </w:r>
-            <w:proofErr w:type="spellEnd"/>
-            <w:r>
-              <w:rPr>
-                <w:b/>
-                <w:sz w:val="28"/>
-                <w:szCs w:val="28"/>
-              </w:rPr>
-              <w:t xml:space="preserve"> No. 19</w:t>
+              <w:t xml:space="preserve"> Panchaati No. 19</w:t>
             </w:r>
           </w:p>
         </w:tc>
@@ -4207,19 +3852,8 @@
                 <w:sz w:val="28"/>
                 <w:szCs w:val="28"/>
               </w:rPr>
-              <w:t xml:space="preserve">TS 1.4.20.1 – </w:t>
-            </w:r>
-            <w:proofErr w:type="spellStart"/>
-            <w:r>
-              <w:rPr>
-                <w:rFonts w:cs="Arial"/>
-                <w:b/>
-                <w:sz w:val="28"/>
-                <w:szCs w:val="28"/>
-              </w:rPr>
-              <w:t>Vaakyam</w:t>
-            </w:r>
-            <w:proofErr w:type="spellEnd"/>
+              <w:t>TS 1.4.20.1 – Vaakyam</w:t>
+            </w:r>
           </w:p>
           <w:p>
             <w:pPr>
@@ -4266,27 +3900,7 @@
                 <w:sz w:val="28"/>
                 <w:szCs w:val="28"/>
               </w:rPr>
-              <w:t xml:space="preserve"> </w:t>
-            </w:r>
-            <w:proofErr w:type="spellStart"/>
-            <w:r>
-              <w:rPr>
-                <w:rFonts w:cs="Arial"/>
-                <w:b/>
-                <w:sz w:val="28"/>
-                <w:szCs w:val="28"/>
-              </w:rPr>
-              <w:t>Panchaati</w:t>
-            </w:r>
-            <w:proofErr w:type="spellEnd"/>
-            <w:r>
-              <w:rPr>
-                <w:rFonts w:cs="Arial"/>
-                <w:b/>
-                <w:sz w:val="28"/>
-                <w:szCs w:val="28"/>
-              </w:rPr>
-              <w:t xml:space="preserve"> No. 21</w:t>
+              <w:t xml:space="preserve"> Panchaati No. 21</w:t>
             </w:r>
           </w:p>
         </w:tc>
@@ -4574,19 +4188,8 @@
                 <w:szCs w:val="28"/>
               </w:rPr>
               <w:lastRenderedPageBreak/>
-              <w:t xml:space="preserve">TS 1.4.42.1 – </w:t>
-            </w:r>
-            <w:proofErr w:type="spellStart"/>
-            <w:r>
-              <w:rPr>
-                <w:rFonts w:cs="Arial"/>
-                <w:b/>
-                <w:sz w:val="28"/>
-                <w:szCs w:val="28"/>
-              </w:rPr>
-              <w:t>Vaakyam</w:t>
-            </w:r>
-            <w:proofErr w:type="spellEnd"/>
+              <w:t>TS 1.4.42.1 – Vaakyam</w:t>
+            </w:r>
           </w:p>
           <w:p>
             <w:pPr>
@@ -4633,27 +4236,7 @@
                 <w:sz w:val="28"/>
                 <w:szCs w:val="28"/>
               </w:rPr>
-              <w:t xml:space="preserve"> </w:t>
-            </w:r>
-            <w:proofErr w:type="spellStart"/>
-            <w:r>
-              <w:rPr>
-                <w:rFonts w:cs="Arial"/>
-                <w:b/>
-                <w:sz w:val="28"/>
-                <w:szCs w:val="28"/>
-              </w:rPr>
-              <w:t>Panchaati</w:t>
-            </w:r>
-            <w:proofErr w:type="spellEnd"/>
-            <w:r>
-              <w:rPr>
-                <w:rFonts w:cs="Arial"/>
-                <w:b/>
-                <w:sz w:val="28"/>
-                <w:szCs w:val="28"/>
-              </w:rPr>
-              <w:t xml:space="preserve"> No. 43</w:t>
+              <w:t xml:space="preserve"> Panchaati No. 43</w:t>
             </w:r>
           </w:p>
         </w:tc>
@@ -4961,19 +4544,8 @@
                 <w:sz w:val="28"/>
                 <w:szCs w:val="28"/>
               </w:rPr>
-              <w:t xml:space="preserve">TS 1.4.45.3 – </w:t>
-            </w:r>
-            <w:proofErr w:type="spellStart"/>
-            <w:r>
-              <w:rPr>
-                <w:rFonts w:cs="Arial"/>
-                <w:b/>
-                <w:sz w:val="28"/>
-                <w:szCs w:val="28"/>
-              </w:rPr>
-              <w:t>Padam</w:t>
-            </w:r>
-            <w:proofErr w:type="spellEnd"/>
+              <w:t>TS 1.4.45.3 – Padam</w:t>
+            </w:r>
           </w:p>
           <w:p>
             <w:pPr>
@@ -4989,7 +4561,6 @@
                 <w:szCs w:val="28"/>
               </w:rPr>
             </w:pPr>
-            <w:proofErr w:type="spellStart"/>
             <w:r>
               <w:rPr>
                 <w:rFonts w:cs="Arial"/>
@@ -4997,17 +4568,7 @@
                 <w:sz w:val="28"/>
                 <w:szCs w:val="28"/>
               </w:rPr>
-              <w:t>Padam</w:t>
-            </w:r>
-            <w:proofErr w:type="spellEnd"/>
-            <w:r>
-              <w:rPr>
-                <w:rFonts w:cs="Arial"/>
-                <w:b/>
-                <w:sz w:val="28"/>
-                <w:szCs w:val="28"/>
-              </w:rPr>
-              <w:t xml:space="preserve"> No. – 44</w:t>
+              <w:t>Padam No. – 44</w:t>
             </w:r>
           </w:p>
           <w:p>
@@ -5031,27 +4592,7 @@
                 <w:sz w:val="28"/>
                 <w:szCs w:val="28"/>
               </w:rPr>
-              <w:t xml:space="preserve"> </w:t>
-            </w:r>
-            <w:proofErr w:type="spellStart"/>
-            <w:r>
-              <w:rPr>
-                <w:rFonts w:cs="Arial"/>
-                <w:b/>
-                <w:sz w:val="28"/>
-                <w:szCs w:val="28"/>
-              </w:rPr>
-              <w:t>Panchaati</w:t>
-            </w:r>
-            <w:proofErr w:type="spellEnd"/>
-            <w:r>
-              <w:rPr>
-                <w:rFonts w:cs="Arial"/>
-                <w:b/>
-                <w:sz w:val="28"/>
-                <w:szCs w:val="28"/>
-              </w:rPr>
-              <w:t xml:space="preserve"> No. 51</w:t>
+              <w:t xml:space="preserve"> Panchaati No. 51</w:t>
             </w:r>
           </w:p>
         </w:tc>
@@ -5430,51 +4971,7 @@
           <w:szCs w:val="32"/>
           <w:u w:val="single"/>
         </w:rPr>
-        <w:t xml:space="preserve">TS </w:t>
-      </w:r>
-      <w:proofErr w:type="spellStart"/>
-      <w:r>
-        <w:rPr>
-          <w:b/>
-          <w:bCs/>
-          <w:sz w:val="32"/>
-          <w:szCs w:val="32"/>
-          <w:u w:val="single"/>
-        </w:rPr>
-        <w:t>Pada</w:t>
-      </w:r>
-      <w:proofErr w:type="spellEnd"/>
-      <w:r>
-        <w:rPr>
-          <w:b/>
-          <w:bCs/>
-          <w:sz w:val="32"/>
-          <w:szCs w:val="32"/>
-          <w:u w:val="single"/>
-        </w:rPr>
-        <w:t xml:space="preserve"> </w:t>
-      </w:r>
-      <w:proofErr w:type="spellStart"/>
-      <w:r>
-        <w:rPr>
-          <w:b/>
-          <w:bCs/>
-          <w:sz w:val="32"/>
-          <w:szCs w:val="32"/>
-          <w:u w:val="single"/>
-        </w:rPr>
-        <w:t>Paatam</w:t>
-      </w:r>
-      <w:proofErr w:type="spellEnd"/>
-      <w:r>
-        <w:rPr>
-          <w:b/>
-          <w:bCs/>
-          <w:sz w:val="32"/>
-          <w:szCs w:val="32"/>
-          <w:u w:val="single"/>
-        </w:rPr>
-        <w:t xml:space="preserve"> </w:t>
+        <w:t xml:space="preserve">TS Pada Paatam </w:t>
       </w:r>
       <w:r>
         <w:rPr>
@@ -5794,19 +5291,8 @@
                 <w:sz w:val="28"/>
                 <w:szCs w:val="28"/>
               </w:rPr>
-              <w:t xml:space="preserve"> </w:t>
-            </w:r>
-            <w:proofErr w:type="spellStart"/>
-            <w:r>
-              <w:rPr>
-                <w:rFonts w:cs="Arial"/>
-                <w:bCs/>
-                <w:sz w:val="28"/>
-                <w:szCs w:val="28"/>
-              </w:rPr>
-              <w:t>Vaakyam</w:t>
-            </w:r>
-            <w:proofErr w:type="spellEnd"/>
+              <w:t xml:space="preserve"> Vaakyam</w:t>
+            </w:r>
           </w:p>
           <w:p>
             <w:pPr>
@@ -5851,17 +5337,8 @@
                 <w:sz w:val="28"/>
                 <w:szCs w:val="28"/>
               </w:rPr>
-              <w:t xml:space="preserve">4th </w:t>
-            </w:r>
-            <w:proofErr w:type="spellStart"/>
-            <w:r>
-              <w:rPr>
-                <w:sz w:val="28"/>
-                <w:szCs w:val="28"/>
-              </w:rPr>
-              <w:t>Panchaati</w:t>
-            </w:r>
-            <w:proofErr w:type="spellEnd"/>
+              <w:t>4th Panchaati</w:t>
+            </w:r>
           </w:p>
         </w:tc>
         <w:tc>
@@ -6247,19 +5724,8 @@
                 <w:sz w:val="28"/>
                 <w:szCs w:val="28"/>
               </w:rPr>
-              <w:t xml:space="preserve"> </w:t>
-            </w:r>
-            <w:proofErr w:type="spellStart"/>
-            <w:r>
-              <w:rPr>
-                <w:rFonts w:cs="Arial"/>
-                <w:bCs/>
-                <w:sz w:val="28"/>
-                <w:szCs w:val="28"/>
-              </w:rPr>
-              <w:t>Vaakyam</w:t>
-            </w:r>
-            <w:proofErr w:type="spellEnd"/>
+              <w:t xml:space="preserve"> Vaakyam</w:t>
+            </w:r>
           </w:p>
           <w:p>
             <w:pPr>
@@ -6305,17 +5771,8 @@
                 <w:szCs w:val="28"/>
               </w:rPr>
               <w:lastRenderedPageBreak/>
-              <w:t xml:space="preserve">14th </w:t>
-            </w:r>
-            <w:proofErr w:type="spellStart"/>
-            <w:r>
-              <w:rPr>
-                <w:sz w:val="28"/>
-                <w:szCs w:val="28"/>
-              </w:rPr>
-              <w:t>Panchaati</w:t>
-            </w:r>
-            <w:proofErr w:type="spellEnd"/>
+              <w:t>14th Panchaati</w:t>
+            </w:r>
           </w:p>
         </w:tc>
         <w:tc>
@@ -6692,51 +6149,7 @@
           <w:szCs w:val="32"/>
           <w:u w:val="single"/>
         </w:rPr>
-        <w:t xml:space="preserve">TS </w:t>
-      </w:r>
-      <w:proofErr w:type="spellStart"/>
-      <w:r>
-        <w:rPr>
-          <w:b/>
-          <w:bCs/>
-          <w:sz w:val="32"/>
-          <w:szCs w:val="32"/>
-          <w:u w:val="single"/>
-        </w:rPr>
-        <w:t>Pada</w:t>
-      </w:r>
-      <w:proofErr w:type="spellEnd"/>
-      <w:r>
-        <w:rPr>
-          <w:b/>
-          <w:bCs/>
-          <w:sz w:val="32"/>
-          <w:szCs w:val="32"/>
-          <w:u w:val="single"/>
-        </w:rPr>
-        <w:t xml:space="preserve"> </w:t>
-      </w:r>
-      <w:proofErr w:type="spellStart"/>
-      <w:r>
-        <w:rPr>
-          <w:b/>
-          <w:bCs/>
-          <w:sz w:val="32"/>
-          <w:szCs w:val="32"/>
-          <w:u w:val="single"/>
-        </w:rPr>
-        <w:t>Paatam</w:t>
-      </w:r>
-      <w:proofErr w:type="spellEnd"/>
-      <w:r>
-        <w:rPr>
-          <w:b/>
-          <w:bCs/>
-          <w:sz w:val="32"/>
-          <w:szCs w:val="32"/>
-          <w:u w:val="single"/>
-        </w:rPr>
-        <w:t xml:space="preserve"> – TS 1.4 Sanskrit </w:t>
+        <w:t xml:space="preserve">TS Pada Paatam – TS 1.4 Sanskrit </w:t>
       </w:r>
       <w:r>
         <w:rPr>
@@ -6991,47 +6404,7 @@
                 <w:szCs w:val="28"/>
                 <w:lang w:bidi="ta-IN"/>
               </w:rPr>
-              <w:t xml:space="preserve">out </w:t>
-            </w:r>
-            <w:proofErr w:type="spellStart"/>
-            <w:r>
-              <w:rPr>
-                <w:rFonts w:cs="Arial"/>
-                <w:sz w:val="28"/>
-                <w:szCs w:val="28"/>
-                <w:lang w:bidi="ta-IN"/>
-              </w:rPr>
-              <w:t>pada</w:t>
-            </w:r>
-            <w:proofErr w:type="spellEnd"/>
-            <w:r>
-              <w:rPr>
-                <w:rFonts w:cs="Arial"/>
-                <w:sz w:val="28"/>
-                <w:szCs w:val="28"/>
-                <w:lang w:bidi="ta-IN"/>
-              </w:rPr>
-              <w:t xml:space="preserve"> </w:t>
-            </w:r>
-            <w:proofErr w:type="spellStart"/>
-            <w:r>
-              <w:rPr>
-                <w:rFonts w:cs="Arial"/>
-                <w:sz w:val="28"/>
-                <w:szCs w:val="28"/>
-                <w:lang w:bidi="ta-IN"/>
-              </w:rPr>
-              <w:t>padam</w:t>
-            </w:r>
-            <w:proofErr w:type="spellEnd"/>
-            <w:r>
-              <w:rPr>
-                <w:rFonts w:cs="Arial"/>
-                <w:sz w:val="28"/>
-                <w:szCs w:val="28"/>
-                <w:lang w:bidi="ta-IN"/>
-              </w:rPr>
-              <w:t xml:space="preserve">, </w:t>
+              <w:t xml:space="preserve">out pada padam, </w:t>
             </w:r>
             <w:proofErr w:type="spellStart"/>
             <w:r>
@@ -7541,19 +6914,8 @@
                 <w:sz w:val="28"/>
                 <w:szCs w:val="32"/>
               </w:rPr>
-              <w:t xml:space="preserve">1.4.24.1 - </w:t>
-            </w:r>
-            <w:proofErr w:type="spellStart"/>
-            <w:r>
-              <w:rPr>
-                <w:rFonts w:cs="Arial"/>
-                <w:bCs/>
-                <w:sz w:val="28"/>
-                <w:szCs w:val="32"/>
-              </w:rPr>
-              <w:t>Vaakyam</w:t>
-            </w:r>
-            <w:proofErr w:type="spellEnd"/>
+              <w:t>1.4.24.1 - Vaakyam</w:t>
+            </w:r>
           </w:p>
           <w:p>
             <w:pPr>
@@ -7581,19 +6943,8 @@
                 <w:sz w:val="28"/>
                 <w:szCs w:val="32"/>
               </w:rPr>
-              <w:t xml:space="preserve">th </w:t>
-            </w:r>
-            <w:proofErr w:type="spellStart"/>
-            <w:r>
-              <w:rPr>
-                <w:rFonts w:cs="Arial"/>
-                <w:bCs/>
-                <w:sz w:val="28"/>
-                <w:szCs w:val="32"/>
-              </w:rPr>
-              <w:t>Panchaati</w:t>
-            </w:r>
-            <w:proofErr w:type="spellEnd"/>
+              <w:t>th Panchaati</w:t>
+            </w:r>
           </w:p>
         </w:tc>
         <w:tc>
@@ -7799,27 +7150,7 @@
                 <w:szCs w:val="36"/>
                 <w:lang w:eastAsia="en-IN" w:bidi="ml-IN"/>
               </w:rPr>
-              <w:t>1.4.29.1 (</w:t>
-            </w:r>
-            <w:proofErr w:type="spellStart"/>
-            <w:r>
-              <w:rPr>
-                <w:rFonts w:eastAsia="Times New Roman" w:cs="Arial"/>
-                <w:sz w:val="32"/>
-                <w:szCs w:val="36"/>
-                <w:lang w:eastAsia="en-IN" w:bidi="ml-IN"/>
-              </w:rPr>
-              <w:t>Padam</w:t>
-            </w:r>
-            <w:proofErr w:type="spellEnd"/>
-            <w:r>
-              <w:rPr>
-                <w:rFonts w:eastAsia="Times New Roman" w:cs="Arial"/>
-                <w:sz w:val="32"/>
-                <w:szCs w:val="36"/>
-                <w:lang w:eastAsia="en-IN" w:bidi="ml-IN"/>
-              </w:rPr>
-              <w:t>)</w:t>
+              <w:t>1.4.29.1 (Padam)</w:t>
             </w:r>
           </w:p>
           <w:p>
@@ -7974,19 +7305,8 @@
                 <w:sz w:val="28"/>
                 <w:szCs w:val="32"/>
               </w:rPr>
-              <w:t xml:space="preserve">1.4.40.1 – </w:t>
-            </w:r>
-            <w:proofErr w:type="spellStart"/>
-            <w:r>
-              <w:rPr>
-                <w:rFonts w:cs="Arial"/>
-                <w:bCs/>
-                <w:sz w:val="28"/>
-                <w:szCs w:val="32"/>
-              </w:rPr>
-              <w:t>Vaakyam</w:t>
-            </w:r>
-            <w:proofErr w:type="spellEnd"/>
+              <w:t>1.4.40.1 – Vaakyam</w:t>
+            </w:r>
           </w:p>
           <w:p>
             <w:pPr>
@@ -8018,19 +7338,8 @@
                 <w:sz w:val="28"/>
                 <w:szCs w:val="32"/>
               </w:rPr>
-              <w:t xml:space="preserve">th </w:t>
-            </w:r>
-            <w:proofErr w:type="spellStart"/>
-            <w:r>
-              <w:rPr>
-                <w:rFonts w:cs="Arial"/>
-                <w:bCs/>
-                <w:sz w:val="28"/>
-                <w:szCs w:val="32"/>
-              </w:rPr>
-              <w:t>Panchaati</w:t>
-            </w:r>
-            <w:proofErr w:type="spellEnd"/>
+              <w:t>th Panchaati</w:t>
+            </w:r>
           </w:p>
         </w:tc>
         <w:tc>
@@ -8246,19 +7555,8 @@
                 <w:szCs w:val="32"/>
               </w:rPr>
               <w:lastRenderedPageBreak/>
-              <w:t xml:space="preserve">1.4.42.1 - </w:t>
-            </w:r>
-            <w:proofErr w:type="spellStart"/>
-            <w:r>
-              <w:rPr>
-                <w:rFonts w:cs="Arial"/>
-                <w:bCs/>
-                <w:sz w:val="28"/>
-                <w:szCs w:val="32"/>
-              </w:rPr>
-              <w:t>Vaakyam</w:t>
-            </w:r>
-            <w:proofErr w:type="spellEnd"/>
+              <w:t>1.4.42.1 - Vaakyam</w:t>
+            </w:r>
           </w:p>
           <w:p>
             <w:pPr>
@@ -8286,19 +7584,8 @@
                 <w:sz w:val="28"/>
                 <w:szCs w:val="32"/>
               </w:rPr>
-              <w:t xml:space="preserve">th </w:t>
-            </w:r>
-            <w:proofErr w:type="spellStart"/>
-            <w:r>
-              <w:rPr>
-                <w:rFonts w:cs="Arial"/>
-                <w:bCs/>
-                <w:sz w:val="28"/>
-                <w:szCs w:val="32"/>
-              </w:rPr>
-              <w:t>Panchaati</w:t>
-            </w:r>
-            <w:proofErr w:type="spellEnd"/>
+              <w:t>th Panchaati</w:t>
+            </w:r>
           </w:p>
         </w:tc>
         <w:tc>
@@ -8561,27 +7848,7 @@
                 <w:szCs w:val="36"/>
                 <w:lang w:eastAsia="en-IN" w:bidi="ml-IN"/>
               </w:rPr>
-              <w:t>1.4.45.1 (</w:t>
-            </w:r>
-            <w:proofErr w:type="spellStart"/>
-            <w:r>
-              <w:rPr>
-                <w:rFonts w:eastAsia="Times New Roman" w:cs="Arial"/>
-                <w:sz w:val="32"/>
-                <w:szCs w:val="36"/>
-                <w:lang w:eastAsia="en-IN" w:bidi="ml-IN"/>
-              </w:rPr>
-              <w:t>Padam</w:t>
-            </w:r>
-            <w:proofErr w:type="spellEnd"/>
-            <w:r>
-              <w:rPr>
-                <w:rFonts w:eastAsia="Times New Roman" w:cs="Arial"/>
-                <w:sz w:val="32"/>
-                <w:szCs w:val="36"/>
-                <w:lang w:eastAsia="en-IN" w:bidi="ml-IN"/>
-              </w:rPr>
-              <w:t>)</w:t>
+              <w:t>1.4.45.1 (Padam)</w:t>
             </w:r>
           </w:p>
           <w:p>
@@ -8748,27 +8015,7 @@
                 <w:szCs w:val="36"/>
                 <w:lang w:eastAsia="en-IN" w:bidi="ml-IN"/>
               </w:rPr>
-              <w:t>1.4.45.1 (</w:t>
-            </w:r>
-            <w:proofErr w:type="spellStart"/>
-            <w:r>
-              <w:rPr>
-                <w:rFonts w:eastAsia="Times New Roman" w:cs="Arial"/>
-                <w:sz w:val="32"/>
-                <w:szCs w:val="36"/>
-                <w:lang w:eastAsia="en-IN" w:bidi="ml-IN"/>
-              </w:rPr>
-              <w:t>Padam</w:t>
-            </w:r>
-            <w:proofErr w:type="spellEnd"/>
-            <w:r>
-              <w:rPr>
-                <w:rFonts w:eastAsia="Times New Roman" w:cs="Arial"/>
-                <w:sz w:val="32"/>
-                <w:szCs w:val="36"/>
-                <w:lang w:eastAsia="en-IN" w:bidi="ml-IN"/>
-              </w:rPr>
-              <w:t>)</w:t>
+              <w:t>1.4.45.1 (Padam)</w:t>
             </w:r>
           </w:p>
           <w:p>
@@ -9093,38 +8340,27 @@
                 <w:szCs w:val="36"/>
                 <w:lang w:val="en-IN" w:eastAsia="en-IN"/>
               </w:rPr>
-              <w:t xml:space="preserve"> ™</w:t>
-            </w:r>
-            <w:proofErr w:type="spellStart"/>
+              <w:t xml:space="preserve"> ™S</w:t>
+            </w:r>
             <w:r>
               <w:rPr>
                 <w:rFonts w:ascii="BRH Devanagari Extra" w:eastAsia="Times New Roman" w:hAnsi="BRH Devanagari Extra" w:cs="BRH Devanagari Extra"/>
                 <w:sz w:val="36"/>
                 <w:szCs w:val="36"/>
+                <w:highlight w:val="green"/>
                 <w:lang w:val="en-IN" w:eastAsia="en-IN"/>
               </w:rPr>
-              <w:t>S</w:t>
+              <w:t>rÉ</w:t>
             </w:r>
             <w:r>
               <w:rPr>
                 <w:rFonts w:ascii="BRH Devanagari Extra" w:eastAsia="Times New Roman" w:hAnsi="BRH Devanagari Extra" w:cs="BRH Devanagari Extra"/>
                 <w:sz w:val="36"/>
                 <w:szCs w:val="36"/>
-                <w:highlight w:val="green"/>
                 <w:lang w:val="en-IN" w:eastAsia="en-IN"/>
               </w:rPr>
-              <w:t>rÉ</w:t>
-            </w:r>
-            <w:r>
-              <w:rPr>
-                <w:rFonts w:ascii="BRH Devanagari Extra" w:eastAsia="Times New Roman" w:hAnsi="BRH Devanagari Extra" w:cs="BRH Devanagari Extra"/>
-                <w:sz w:val="36"/>
-                <w:szCs w:val="36"/>
-                <w:lang w:val="en-IN" w:eastAsia="en-IN"/>
-              </w:rPr>
               <w:t>-ÌuÉkÉþÈ</w:t>
             </w:r>
-            <w:proofErr w:type="spellEnd"/>
           </w:p>
           <w:p>
             <w:pPr>
@@ -9223,27 +8459,7 @@
                 <w:szCs w:val="36"/>
                 <w:lang w:eastAsia="en-IN" w:bidi="ml-IN"/>
               </w:rPr>
-              <w:t xml:space="preserve"> (</w:t>
-            </w:r>
-            <w:proofErr w:type="spellStart"/>
-            <w:r>
-              <w:rPr>
-                <w:rFonts w:eastAsia="Times New Roman" w:cs="Arial"/>
-                <w:sz w:val="32"/>
-                <w:szCs w:val="36"/>
-                <w:lang w:eastAsia="en-IN" w:bidi="ml-IN"/>
-              </w:rPr>
-              <w:t>Padam</w:t>
-            </w:r>
-            <w:proofErr w:type="spellEnd"/>
-            <w:r>
-              <w:rPr>
-                <w:rFonts w:eastAsia="Times New Roman" w:cs="Arial"/>
-                <w:sz w:val="32"/>
-                <w:szCs w:val="36"/>
-                <w:lang w:eastAsia="en-IN" w:bidi="ml-IN"/>
-              </w:rPr>
-              <w:t>)</w:t>
+              <w:t xml:space="preserve"> (Padam)</w:t>
             </w:r>
           </w:p>
           <w:p>
@@ -9557,42 +8773,8 @@
           <w:szCs w:val="32"/>
           <w:u w:val="single"/>
         </w:rPr>
-        <w:t xml:space="preserve"> </w:t>
+        <w:t xml:space="preserve"> Pada Paatam</w:t>
       </w:r>
-      <w:proofErr w:type="spellStart"/>
-      <w:r>
-        <w:rPr>
-          <w:b/>
-          <w:bCs/>
-          <w:sz w:val="32"/>
-          <w:szCs w:val="32"/>
-          <w:u w:val="single"/>
-        </w:rPr>
-        <w:t>Pada</w:t>
-      </w:r>
-      <w:proofErr w:type="spellEnd"/>
-      <w:r>
-        <w:rPr>
-          <w:b/>
-          <w:bCs/>
-          <w:sz w:val="32"/>
-          <w:szCs w:val="32"/>
-          <w:u w:val="single"/>
-        </w:rPr>
-        <w:t xml:space="preserve"> </w:t>
-      </w:r>
-      <w:proofErr w:type="spellStart"/>
-      <w:r>
-        <w:rPr>
-          <w:b/>
-          <w:bCs/>
-          <w:sz w:val="32"/>
-          <w:szCs w:val="32"/>
-          <w:u w:val="single"/>
-        </w:rPr>
-        <w:t>Paatam</w:t>
-      </w:r>
-      <w:proofErr w:type="spellEnd"/>
       <w:r>
         <w:rPr>
           <w:b/>
@@ -9883,7 +9065,6 @@
               <w:lastRenderedPageBreak/>
               <w:t xml:space="preserve">1.4.1.2  </w:t>
             </w:r>
-            <w:proofErr w:type="spellStart"/>
             <w:r>
               <w:rPr>
                 <w:rFonts w:ascii="Latha" w:hAnsi="Latha" w:cs="Latha"/>
@@ -9893,7 +9074,6 @@
               </w:rPr>
               <w:t>Vaakyam</w:t>
             </w:r>
-            <w:proofErr w:type="spellEnd"/>
             <w:proofErr w:type="gramEnd"/>
           </w:p>
           <w:p>
@@ -10143,18 +9323,8 @@
                 <w:sz w:val="28"/>
                 <w:szCs w:val="28"/>
               </w:rPr>
-              <w:t xml:space="preserve"> </w:t>
-            </w:r>
-            <w:proofErr w:type="spellStart"/>
-            <w:r>
-              <w:rPr>
-                <w:bCs/>
-                <w:sz w:val="28"/>
-                <w:szCs w:val="28"/>
-              </w:rPr>
-              <w:t>Padam</w:t>
-            </w:r>
-            <w:proofErr w:type="spellEnd"/>
+              <w:t xml:space="preserve"> Padam</w:t>
+            </w:r>
           </w:p>
           <w:p>
             <w:pPr>
@@ -10451,18 +9621,8 @@
                 <w:sz w:val="28"/>
                 <w:szCs w:val="28"/>
               </w:rPr>
-              <w:t xml:space="preserve">1.4.20.1 </w:t>
-            </w:r>
-            <w:proofErr w:type="spellStart"/>
-            <w:r>
-              <w:rPr>
-                <w:bCs/>
-                <w:sz w:val="28"/>
-                <w:szCs w:val="28"/>
-              </w:rPr>
-              <w:t>Padam</w:t>
-            </w:r>
-            <w:proofErr w:type="spellEnd"/>
+              <w:t>1.4.20.1 Padam</w:t>
+            </w:r>
           </w:p>
           <w:p>
             <w:pPr>
@@ -10753,19 +9913,8 @@
                 <w:szCs w:val="32"/>
                 <w:lang w:bidi="ta-IN"/>
               </w:rPr>
-              <w:t xml:space="preserve">1.4.44.3 </w:t>
-            </w:r>
-            <w:proofErr w:type="spellStart"/>
-            <w:r>
-              <w:rPr>
-                <w:rFonts w:ascii="Latha" w:hAnsi="Latha" w:cs="Latha"/>
-                <w:sz w:val="32"/>
-                <w:szCs w:val="32"/>
-                <w:lang w:bidi="ta-IN"/>
-              </w:rPr>
-              <w:t>Vaakyam</w:t>
-            </w:r>
-            <w:proofErr w:type="spellEnd"/>
+              <w:t>1.4.44.3 Vaakyam</w:t>
+            </w:r>
           </w:p>
           <w:p>
             <w:pPr>
@@ -10992,7 +10141,7 @@
 </file>
 
 <file path=word/endnotes.xml><?xml version="1.0" encoding="utf-8"?>
-<w:endnotes xmlns:wpc="http://schemas.microsoft.com/office/word/2010/wordprocessingCanvas" xmlns:cx="http://schemas.microsoft.com/office/drawing/2014/chartex" xmlns:cx1="http://schemas.microsoft.com/office/drawing/2015/9/8/chartex" xmlns:mc="http://schemas.openxmlformats.org/markup-compatibility/2006" xmlns:o="urn:schemas-microsoft-com:office:office" xmlns:r="http://schemas.openxmlformats.org/officeDocument/2006/relationships" xmlns:m="http://schemas.openxmlformats.org/officeDocument/2006/math" xmlns:v="urn:schemas-microsoft-com:vml" xmlns:wp14="http://schemas.microsoft.com/office/word/2010/wordprocessingDrawing" xmlns:wp="http://schemas.openxmlformats.org/drawingml/2006/wordprocessingDrawing" xmlns:w10="urn:schemas-microsoft-com:office:word" xmlns:w="http://schemas.openxmlformats.org/wordprocessingml/2006/main" xmlns:w14="http://schemas.microsoft.com/office/word/2010/wordml" xmlns:w15="http://schemas.microsoft.com/office/word/2012/wordml" xmlns:w16se="http://schemas.microsoft.com/office/word/2015/wordml/symex" xmlns:wpg="http://schemas.microsoft.com/office/word/2010/wordprocessingGroup" xmlns:wpi="http://schemas.microsoft.com/office/word/2010/wordprocessingInk" xmlns:wne="http://schemas.microsoft.com/office/word/2006/wordml" xmlns:wps="http://schemas.microsoft.com/office/word/2010/wordprocessingShape" mc:Ignorable="w14 w15 w16se wp14">
+<w:endnotes xmlns:wpc="http://schemas.microsoft.com/office/word/2010/wordprocessingCanvas" xmlns:cx="http://schemas.microsoft.com/office/drawing/2014/chartex" xmlns:cx1="http://schemas.microsoft.com/office/drawing/2015/9/8/chartex" xmlns:cx2="http://schemas.microsoft.com/office/drawing/2015/10/21/chartex" xmlns:cx3="http://schemas.microsoft.com/office/drawing/2016/5/9/chartex" xmlns:cx4="http://schemas.microsoft.com/office/drawing/2016/5/10/chartex" xmlns:cx5="http://schemas.microsoft.com/office/drawing/2016/5/11/chartex" xmlns:cx6="http://schemas.microsoft.com/office/drawing/2016/5/12/chartex" xmlns:cx7="http://schemas.microsoft.com/office/drawing/2016/5/13/chartex" xmlns:cx8="http://schemas.microsoft.com/office/drawing/2016/5/14/chartex" xmlns:mc="http://schemas.openxmlformats.org/markup-compatibility/2006" xmlns:aink="http://schemas.microsoft.com/office/drawing/2016/ink" xmlns:am3d="http://schemas.microsoft.com/office/drawing/2017/model3d" xmlns:o="urn:schemas-microsoft-com:office:office" xmlns:r="http://schemas.openxmlformats.org/officeDocument/2006/relationships" xmlns:m="http://schemas.openxmlformats.org/officeDocument/2006/math" xmlns:v="urn:schemas-microsoft-com:vml" xmlns:wp14="http://schemas.microsoft.com/office/word/2010/wordprocessingDrawing" xmlns:wp="http://schemas.openxmlformats.org/drawingml/2006/wordprocessingDrawing" xmlns:w10="urn:schemas-microsoft-com:office:word" xmlns:w="http://schemas.openxmlformats.org/wordprocessingml/2006/main" xmlns:w14="http://schemas.microsoft.com/office/word/2010/wordml" xmlns:w15="http://schemas.microsoft.com/office/word/2012/wordml" xmlns:w16cex="http://schemas.microsoft.com/office/word/2018/wordml/cex" xmlns:w16cid="http://schemas.microsoft.com/office/word/2016/wordml/cid" xmlns:w16="http://schemas.microsoft.com/office/word/2018/wordml" xmlns:w16sdtdh="http://schemas.microsoft.com/office/word/2020/wordml/sdtdatahash" xmlns:w16se="http://schemas.microsoft.com/office/word/2015/wordml/symex" xmlns:wpg="http://schemas.microsoft.com/office/word/2010/wordprocessingGroup" xmlns:wpi="http://schemas.microsoft.com/office/word/2010/wordprocessingInk" xmlns:wne="http://schemas.microsoft.com/office/word/2006/wordml" xmlns:wps="http://schemas.microsoft.com/office/word/2010/wordprocessingShape" mc:Ignorable="w14 w15 w16se w16cid w16 w16cex w16sdtdh wp14">
   <w:endnote w:type="separator" w:id="-1">
     <w:p>
       <w:pPr>
@@ -11017,7 +10166,7 @@
 </file>
 
 <file path=word/footer1.xml><?xml version="1.0" encoding="utf-8"?>
-<w:ftr xmlns:wpc="http://schemas.microsoft.com/office/word/2010/wordprocessingCanvas" xmlns:cx="http://schemas.microsoft.com/office/drawing/2014/chartex" xmlns:cx1="http://schemas.microsoft.com/office/drawing/2015/9/8/chartex" xmlns:mc="http://schemas.openxmlformats.org/markup-compatibility/2006" xmlns:o="urn:schemas-microsoft-com:office:office" xmlns:r="http://schemas.openxmlformats.org/officeDocument/2006/relationships" xmlns:m="http://schemas.openxmlformats.org/officeDocument/2006/math" xmlns:v="urn:schemas-microsoft-com:vml" xmlns:wp14="http://schemas.microsoft.com/office/word/2010/wordprocessingDrawing" xmlns:wp="http://schemas.openxmlformats.org/drawingml/2006/wordprocessingDrawing" xmlns:w10="urn:schemas-microsoft-com:office:word" xmlns:w="http://schemas.openxmlformats.org/wordprocessingml/2006/main" xmlns:w14="http://schemas.microsoft.com/office/word/2010/wordml" xmlns:w15="http://schemas.microsoft.com/office/word/2012/wordml" xmlns:w16se="http://schemas.microsoft.com/office/word/2015/wordml/symex" xmlns:wpg="http://schemas.microsoft.com/office/word/2010/wordprocessingGroup" xmlns:wpi="http://schemas.microsoft.com/office/word/2010/wordprocessingInk" xmlns:wne="http://schemas.microsoft.com/office/word/2006/wordml" xmlns:wps="http://schemas.microsoft.com/office/word/2010/wordprocessingShape" mc:Ignorable="w14 w15 w16se wp14">
+<w:ftr xmlns:wpc="http://schemas.microsoft.com/office/word/2010/wordprocessingCanvas" xmlns:cx="http://schemas.microsoft.com/office/drawing/2014/chartex" xmlns:cx1="http://schemas.microsoft.com/office/drawing/2015/9/8/chartex" xmlns:cx2="http://schemas.microsoft.com/office/drawing/2015/10/21/chartex" xmlns:cx3="http://schemas.microsoft.com/office/drawing/2016/5/9/chartex" xmlns:cx4="http://schemas.microsoft.com/office/drawing/2016/5/10/chartex" xmlns:cx5="http://schemas.microsoft.com/office/drawing/2016/5/11/chartex" xmlns:cx6="http://schemas.microsoft.com/office/drawing/2016/5/12/chartex" xmlns:cx7="http://schemas.microsoft.com/office/drawing/2016/5/13/chartex" xmlns:cx8="http://schemas.microsoft.com/office/drawing/2016/5/14/chartex" xmlns:mc="http://schemas.openxmlformats.org/markup-compatibility/2006" xmlns:aink="http://schemas.microsoft.com/office/drawing/2016/ink" xmlns:am3d="http://schemas.microsoft.com/office/drawing/2017/model3d" xmlns:o="urn:schemas-microsoft-com:office:office" xmlns:r="http://schemas.openxmlformats.org/officeDocument/2006/relationships" xmlns:m="http://schemas.openxmlformats.org/officeDocument/2006/math" xmlns:v="urn:schemas-microsoft-com:vml" xmlns:wp14="http://schemas.microsoft.com/office/word/2010/wordprocessingDrawing" xmlns:wp="http://schemas.openxmlformats.org/drawingml/2006/wordprocessingDrawing" xmlns:w10="urn:schemas-microsoft-com:office:word" xmlns:w="http://schemas.openxmlformats.org/wordprocessingml/2006/main" xmlns:w14="http://schemas.microsoft.com/office/word/2010/wordml" xmlns:w15="http://schemas.microsoft.com/office/word/2012/wordml" xmlns:w16cex="http://schemas.microsoft.com/office/word/2018/wordml/cex" xmlns:w16cid="http://schemas.microsoft.com/office/word/2016/wordml/cid" xmlns:w16="http://schemas.microsoft.com/office/word/2018/wordml" xmlns:w16sdtdh="http://schemas.microsoft.com/office/word/2020/wordml/sdtdatahash" xmlns:w16se="http://schemas.microsoft.com/office/word/2015/wordml/symex" xmlns:wpg="http://schemas.microsoft.com/office/word/2010/wordprocessingGroup" xmlns:wpi="http://schemas.microsoft.com/office/word/2010/wordprocessingInk" xmlns:wne="http://schemas.microsoft.com/office/word/2006/wordml" xmlns:wps="http://schemas.microsoft.com/office/word/2010/wordprocessingShape" mc:Ignorable="w14 w15 w16se w16cid w16 w16cex w16sdtdh wp14">
   <w:p>
     <w:pPr>
       <w:pBdr>
@@ -11198,7 +10347,7 @@
 </file>
 
 <file path=word/footer2.xml><?xml version="1.0" encoding="utf-8"?>
-<w:ftr xmlns:wpc="http://schemas.microsoft.com/office/word/2010/wordprocessingCanvas" xmlns:cx="http://schemas.microsoft.com/office/drawing/2014/chartex" xmlns:cx1="http://schemas.microsoft.com/office/drawing/2015/9/8/chartex" xmlns:mc="http://schemas.openxmlformats.org/markup-compatibility/2006" xmlns:o="urn:schemas-microsoft-com:office:office" xmlns:r="http://schemas.openxmlformats.org/officeDocument/2006/relationships" xmlns:m="http://schemas.openxmlformats.org/officeDocument/2006/math" xmlns:v="urn:schemas-microsoft-com:vml" xmlns:wp14="http://schemas.microsoft.com/office/word/2010/wordprocessingDrawing" xmlns:wp="http://schemas.openxmlformats.org/drawingml/2006/wordprocessingDrawing" xmlns:w10="urn:schemas-microsoft-com:office:word" xmlns:w="http://schemas.openxmlformats.org/wordprocessingml/2006/main" xmlns:w14="http://schemas.microsoft.com/office/word/2010/wordml" xmlns:w15="http://schemas.microsoft.com/office/word/2012/wordml" xmlns:w16se="http://schemas.microsoft.com/office/word/2015/wordml/symex" xmlns:wpg="http://schemas.microsoft.com/office/word/2010/wordprocessingGroup" xmlns:wpi="http://schemas.microsoft.com/office/word/2010/wordprocessingInk" xmlns:wne="http://schemas.microsoft.com/office/word/2006/wordml" xmlns:wps="http://schemas.microsoft.com/office/word/2010/wordprocessingShape" mc:Ignorable="w14 w15 w16se wp14">
+<w:ftr xmlns:wpc="http://schemas.microsoft.com/office/word/2010/wordprocessingCanvas" xmlns:cx="http://schemas.microsoft.com/office/drawing/2014/chartex" xmlns:cx1="http://schemas.microsoft.com/office/drawing/2015/9/8/chartex" xmlns:cx2="http://schemas.microsoft.com/office/drawing/2015/10/21/chartex" xmlns:cx3="http://schemas.microsoft.com/office/drawing/2016/5/9/chartex" xmlns:cx4="http://schemas.microsoft.com/office/drawing/2016/5/10/chartex" xmlns:cx5="http://schemas.microsoft.com/office/drawing/2016/5/11/chartex" xmlns:cx6="http://schemas.microsoft.com/office/drawing/2016/5/12/chartex" xmlns:cx7="http://schemas.microsoft.com/office/drawing/2016/5/13/chartex" xmlns:cx8="http://schemas.microsoft.com/office/drawing/2016/5/14/chartex" xmlns:mc="http://schemas.openxmlformats.org/markup-compatibility/2006" xmlns:aink="http://schemas.microsoft.com/office/drawing/2016/ink" xmlns:am3d="http://schemas.microsoft.com/office/drawing/2017/model3d" xmlns:o="urn:schemas-microsoft-com:office:office" xmlns:r="http://schemas.openxmlformats.org/officeDocument/2006/relationships" xmlns:m="http://schemas.openxmlformats.org/officeDocument/2006/math" xmlns:v="urn:schemas-microsoft-com:vml" xmlns:wp14="http://schemas.microsoft.com/office/word/2010/wordprocessingDrawing" xmlns:wp="http://schemas.openxmlformats.org/drawingml/2006/wordprocessingDrawing" xmlns:w10="urn:schemas-microsoft-com:office:word" xmlns:w="http://schemas.openxmlformats.org/wordprocessingml/2006/main" xmlns:w14="http://schemas.microsoft.com/office/word/2010/wordml" xmlns:w15="http://schemas.microsoft.com/office/word/2012/wordml" xmlns:w16cex="http://schemas.microsoft.com/office/word/2018/wordml/cex" xmlns:w16cid="http://schemas.microsoft.com/office/word/2016/wordml/cid" xmlns:w16="http://schemas.microsoft.com/office/word/2018/wordml" xmlns:w16sdtdh="http://schemas.microsoft.com/office/word/2020/wordml/sdtdatahash" xmlns:w16se="http://schemas.microsoft.com/office/word/2015/wordml/symex" xmlns:wpg="http://schemas.microsoft.com/office/word/2010/wordprocessingGroup" xmlns:wpi="http://schemas.microsoft.com/office/word/2010/wordprocessingInk" xmlns:wne="http://schemas.microsoft.com/office/word/2006/wordml" xmlns:wps="http://schemas.microsoft.com/office/word/2010/wordprocessingShape" mc:Ignorable="w14 w15 w16se w16cid w16 w16cex w16sdtdh wp14">
   <w:p>
     <w:pPr>
       <w:pBdr>
@@ -11393,7 +10542,7 @@
 </file>
 
 <file path=word/footnotes.xml><?xml version="1.0" encoding="utf-8"?>
-<w:footnotes xmlns:wpc="http://schemas.microsoft.com/office/word/2010/wordprocessingCanvas" xmlns:cx="http://schemas.microsoft.com/office/drawing/2014/chartex" xmlns:cx1="http://schemas.microsoft.com/office/drawing/2015/9/8/chartex" xmlns:mc="http://schemas.openxmlformats.org/markup-compatibility/2006" xmlns:o="urn:schemas-microsoft-com:office:office" xmlns:r="http://schemas.openxmlformats.org/officeDocument/2006/relationships" xmlns:m="http://schemas.openxmlformats.org/officeDocument/2006/math" xmlns:v="urn:schemas-microsoft-com:vml" xmlns:wp14="http://schemas.microsoft.com/office/word/2010/wordprocessingDrawing" xmlns:wp="http://schemas.openxmlformats.org/drawingml/2006/wordprocessingDrawing" xmlns:w10="urn:schemas-microsoft-com:office:word" xmlns:w="http://schemas.openxmlformats.org/wordprocessingml/2006/main" xmlns:w14="http://schemas.microsoft.com/office/word/2010/wordml" xmlns:w15="http://schemas.microsoft.com/office/word/2012/wordml" xmlns:w16se="http://schemas.microsoft.com/office/word/2015/wordml/symex" xmlns:wpg="http://schemas.microsoft.com/office/word/2010/wordprocessingGroup" xmlns:wpi="http://schemas.microsoft.com/office/word/2010/wordprocessingInk" xmlns:wne="http://schemas.microsoft.com/office/word/2006/wordml" xmlns:wps="http://schemas.microsoft.com/office/word/2010/wordprocessingShape" mc:Ignorable="w14 w15 w16se wp14">
+<w:footnotes xmlns:wpc="http://schemas.microsoft.com/office/word/2010/wordprocessingCanvas" xmlns:cx="http://schemas.microsoft.com/office/drawing/2014/chartex" xmlns:cx1="http://schemas.microsoft.com/office/drawing/2015/9/8/chartex" xmlns:cx2="http://schemas.microsoft.com/office/drawing/2015/10/21/chartex" xmlns:cx3="http://schemas.microsoft.com/office/drawing/2016/5/9/chartex" xmlns:cx4="http://schemas.microsoft.com/office/drawing/2016/5/10/chartex" xmlns:cx5="http://schemas.microsoft.com/office/drawing/2016/5/11/chartex" xmlns:cx6="http://schemas.microsoft.com/office/drawing/2016/5/12/chartex" xmlns:cx7="http://schemas.microsoft.com/office/drawing/2016/5/13/chartex" xmlns:cx8="http://schemas.microsoft.com/office/drawing/2016/5/14/chartex" xmlns:mc="http://schemas.openxmlformats.org/markup-compatibility/2006" xmlns:aink="http://schemas.microsoft.com/office/drawing/2016/ink" xmlns:am3d="http://schemas.microsoft.com/office/drawing/2017/model3d" xmlns:o="urn:schemas-microsoft-com:office:office" xmlns:r="http://schemas.openxmlformats.org/officeDocument/2006/relationships" xmlns:m="http://schemas.openxmlformats.org/officeDocument/2006/math" xmlns:v="urn:schemas-microsoft-com:vml" xmlns:wp14="http://schemas.microsoft.com/office/word/2010/wordprocessingDrawing" xmlns:wp="http://schemas.openxmlformats.org/drawingml/2006/wordprocessingDrawing" xmlns:w10="urn:schemas-microsoft-com:office:word" xmlns:w="http://schemas.openxmlformats.org/wordprocessingml/2006/main" xmlns:w14="http://schemas.microsoft.com/office/word/2010/wordml" xmlns:w15="http://schemas.microsoft.com/office/word/2012/wordml" xmlns:w16cex="http://schemas.microsoft.com/office/word/2018/wordml/cex" xmlns:w16cid="http://schemas.microsoft.com/office/word/2016/wordml/cid" xmlns:w16="http://schemas.microsoft.com/office/word/2018/wordml" xmlns:w16sdtdh="http://schemas.microsoft.com/office/word/2020/wordml/sdtdatahash" xmlns:w16se="http://schemas.microsoft.com/office/word/2015/wordml/symex" xmlns:wpg="http://schemas.microsoft.com/office/word/2010/wordprocessingGroup" xmlns:wpi="http://schemas.microsoft.com/office/word/2010/wordprocessingInk" xmlns:wne="http://schemas.microsoft.com/office/word/2006/wordml" xmlns:wps="http://schemas.microsoft.com/office/word/2010/wordprocessingShape" mc:Ignorable="w14 w15 w16se w16cid w16 w16cex w16sdtdh wp14">
   <w:footnote w:type="separator" w:id="-1">
     <w:p>
       <w:pPr>
@@ -11418,7 +10567,7 @@
 </file>
 
 <file path=word/header1.xml><?xml version="1.0" encoding="utf-8"?>
-<w:hdr xmlns:wpc="http://schemas.microsoft.com/office/word/2010/wordprocessingCanvas" xmlns:cx="http://schemas.microsoft.com/office/drawing/2014/chartex" xmlns:cx1="http://schemas.microsoft.com/office/drawing/2015/9/8/chartex" xmlns:mc="http://schemas.openxmlformats.org/markup-compatibility/2006" xmlns:o="urn:schemas-microsoft-com:office:office" xmlns:r="http://schemas.openxmlformats.org/officeDocument/2006/relationships" xmlns:m="http://schemas.openxmlformats.org/officeDocument/2006/math" xmlns:v="urn:schemas-microsoft-com:vml" xmlns:wp14="http://schemas.microsoft.com/office/word/2010/wordprocessingDrawing" xmlns:wp="http://schemas.openxmlformats.org/drawingml/2006/wordprocessingDrawing" xmlns:w10="urn:schemas-microsoft-com:office:word" xmlns:w="http://schemas.openxmlformats.org/wordprocessingml/2006/main" xmlns:w14="http://schemas.microsoft.com/office/word/2010/wordml" xmlns:w15="http://schemas.microsoft.com/office/word/2012/wordml" xmlns:w16se="http://schemas.microsoft.com/office/word/2015/wordml/symex" xmlns:wpg="http://schemas.microsoft.com/office/word/2010/wordprocessingGroup" xmlns:wpi="http://schemas.microsoft.com/office/word/2010/wordprocessingInk" xmlns:wne="http://schemas.microsoft.com/office/word/2006/wordml" xmlns:wps="http://schemas.microsoft.com/office/word/2010/wordprocessingShape" mc:Ignorable="w14 w15 w16se wp14">
+<w:hdr xmlns:wpc="http://schemas.microsoft.com/office/word/2010/wordprocessingCanvas" xmlns:cx="http://schemas.microsoft.com/office/drawing/2014/chartex" xmlns:cx1="http://schemas.microsoft.com/office/drawing/2015/9/8/chartex" xmlns:cx2="http://schemas.microsoft.com/office/drawing/2015/10/21/chartex" xmlns:cx3="http://schemas.microsoft.com/office/drawing/2016/5/9/chartex" xmlns:cx4="http://schemas.microsoft.com/office/drawing/2016/5/10/chartex" xmlns:cx5="http://schemas.microsoft.com/office/drawing/2016/5/11/chartex" xmlns:cx6="http://schemas.microsoft.com/office/drawing/2016/5/12/chartex" xmlns:cx7="http://schemas.microsoft.com/office/drawing/2016/5/13/chartex" xmlns:cx8="http://schemas.microsoft.com/office/drawing/2016/5/14/chartex" xmlns:mc="http://schemas.openxmlformats.org/markup-compatibility/2006" xmlns:aink="http://schemas.microsoft.com/office/drawing/2016/ink" xmlns:am3d="http://schemas.microsoft.com/office/drawing/2017/model3d" xmlns:o="urn:schemas-microsoft-com:office:office" xmlns:r="http://schemas.openxmlformats.org/officeDocument/2006/relationships" xmlns:m="http://schemas.openxmlformats.org/officeDocument/2006/math" xmlns:v="urn:schemas-microsoft-com:vml" xmlns:wp14="http://schemas.microsoft.com/office/word/2010/wordprocessingDrawing" xmlns:wp="http://schemas.openxmlformats.org/drawingml/2006/wordprocessingDrawing" xmlns:w10="urn:schemas-microsoft-com:office:word" xmlns:w="http://schemas.openxmlformats.org/wordprocessingml/2006/main" xmlns:w14="http://schemas.microsoft.com/office/word/2010/wordml" xmlns:w15="http://schemas.microsoft.com/office/word/2012/wordml" xmlns:w16cex="http://schemas.microsoft.com/office/word/2018/wordml/cex" xmlns:w16cid="http://schemas.microsoft.com/office/word/2016/wordml/cid" xmlns:w16="http://schemas.microsoft.com/office/word/2018/wordml" xmlns:w16sdtdh="http://schemas.microsoft.com/office/word/2020/wordml/sdtdatahash" xmlns:w16se="http://schemas.microsoft.com/office/word/2015/wordml/symex" xmlns:wpg="http://schemas.microsoft.com/office/word/2010/wordprocessingGroup" xmlns:wpi="http://schemas.microsoft.com/office/word/2010/wordprocessingInk" xmlns:wne="http://schemas.microsoft.com/office/word/2006/wordml" xmlns:wps="http://schemas.microsoft.com/office/word/2010/wordprocessingShape" mc:Ignorable="w14 w15 w16se w16cid w16 w16cex w16sdtdh wp14">
   <w:p>
     <w:pPr>
       <w:pStyle w:val="Header"/>
@@ -11431,7 +10580,7 @@
 </file>
 
 <file path=word/header2.xml><?xml version="1.0" encoding="utf-8"?>
-<w:hdr xmlns:wpc="http://schemas.microsoft.com/office/word/2010/wordprocessingCanvas" xmlns:cx="http://schemas.microsoft.com/office/drawing/2014/chartex" xmlns:cx1="http://schemas.microsoft.com/office/drawing/2015/9/8/chartex" xmlns:mc="http://schemas.openxmlformats.org/markup-compatibility/2006" xmlns:o="urn:schemas-microsoft-com:office:office" xmlns:r="http://schemas.openxmlformats.org/officeDocument/2006/relationships" xmlns:m="http://schemas.openxmlformats.org/officeDocument/2006/math" xmlns:v="urn:schemas-microsoft-com:vml" xmlns:wp14="http://schemas.microsoft.com/office/word/2010/wordprocessingDrawing" xmlns:wp="http://schemas.openxmlformats.org/drawingml/2006/wordprocessingDrawing" xmlns:w10="urn:schemas-microsoft-com:office:word" xmlns:w="http://schemas.openxmlformats.org/wordprocessingml/2006/main" xmlns:w14="http://schemas.microsoft.com/office/word/2010/wordml" xmlns:w15="http://schemas.microsoft.com/office/word/2012/wordml" xmlns:w16se="http://schemas.microsoft.com/office/word/2015/wordml/symex" xmlns:wpg="http://schemas.microsoft.com/office/word/2010/wordprocessingGroup" xmlns:wpi="http://schemas.microsoft.com/office/word/2010/wordprocessingInk" xmlns:wne="http://schemas.microsoft.com/office/word/2006/wordml" xmlns:wps="http://schemas.microsoft.com/office/word/2010/wordprocessingShape" mc:Ignorable="w14 w15 w16se wp14">
+<w:hdr xmlns:wpc="http://schemas.microsoft.com/office/word/2010/wordprocessingCanvas" xmlns:cx="http://schemas.microsoft.com/office/drawing/2014/chartex" xmlns:cx1="http://schemas.microsoft.com/office/drawing/2015/9/8/chartex" xmlns:cx2="http://schemas.microsoft.com/office/drawing/2015/10/21/chartex" xmlns:cx3="http://schemas.microsoft.com/office/drawing/2016/5/9/chartex" xmlns:cx4="http://schemas.microsoft.com/office/drawing/2016/5/10/chartex" xmlns:cx5="http://schemas.microsoft.com/office/drawing/2016/5/11/chartex" xmlns:cx6="http://schemas.microsoft.com/office/drawing/2016/5/12/chartex" xmlns:cx7="http://schemas.microsoft.com/office/drawing/2016/5/13/chartex" xmlns:cx8="http://schemas.microsoft.com/office/drawing/2016/5/14/chartex" xmlns:mc="http://schemas.openxmlformats.org/markup-compatibility/2006" xmlns:aink="http://schemas.microsoft.com/office/drawing/2016/ink" xmlns:am3d="http://schemas.microsoft.com/office/drawing/2017/model3d" xmlns:o="urn:schemas-microsoft-com:office:office" xmlns:r="http://schemas.openxmlformats.org/officeDocument/2006/relationships" xmlns:m="http://schemas.openxmlformats.org/officeDocument/2006/math" xmlns:v="urn:schemas-microsoft-com:vml" xmlns:wp14="http://schemas.microsoft.com/office/word/2010/wordprocessingDrawing" xmlns:wp="http://schemas.openxmlformats.org/drawingml/2006/wordprocessingDrawing" xmlns:w10="urn:schemas-microsoft-com:office:word" xmlns:w="http://schemas.openxmlformats.org/wordprocessingml/2006/main" xmlns:w14="http://schemas.microsoft.com/office/word/2010/wordml" xmlns:w15="http://schemas.microsoft.com/office/word/2012/wordml" xmlns:w16cex="http://schemas.microsoft.com/office/word/2018/wordml/cex" xmlns:w16cid="http://schemas.microsoft.com/office/word/2016/wordml/cid" xmlns:w16="http://schemas.microsoft.com/office/word/2018/wordml" xmlns:w16sdtdh="http://schemas.microsoft.com/office/word/2020/wordml/sdtdatahash" xmlns:w16se="http://schemas.microsoft.com/office/word/2015/wordml/symex" xmlns:wpg="http://schemas.microsoft.com/office/word/2010/wordprocessingGroup" xmlns:wpi="http://schemas.microsoft.com/office/word/2010/wordprocessingInk" xmlns:wne="http://schemas.microsoft.com/office/word/2006/wordml" xmlns:wps="http://schemas.microsoft.com/office/word/2010/wordprocessingShape" mc:Ignorable="w14 w15 w16se w16cid w16 w16cex w16sdtdh wp14">
   <w:p>
     <w:pPr>
       <w:pStyle w:val="Header"/>
@@ -11444,7 +10593,7 @@
 </file>
 
 <file path=word/styles.xml><?xml version="1.0" encoding="utf-8"?>
-<w:styles xmlns:mc="http://schemas.openxmlformats.org/markup-compatibility/2006" xmlns:r="http://schemas.openxmlformats.org/officeDocument/2006/relationships" xmlns:w="http://schemas.openxmlformats.org/wordprocessingml/2006/main" xmlns:w14="http://schemas.microsoft.com/office/word/2010/wordml" xmlns:w15="http://schemas.microsoft.com/office/word/2012/wordml" xmlns:w16se="http://schemas.microsoft.com/office/word/2015/wordml/symex" mc:Ignorable="w14 w15 w16se">
+<w:styles xmlns:mc="http://schemas.openxmlformats.org/markup-compatibility/2006" xmlns:r="http://schemas.openxmlformats.org/officeDocument/2006/relationships" xmlns:w="http://schemas.openxmlformats.org/wordprocessingml/2006/main" xmlns:w14="http://schemas.microsoft.com/office/word/2010/wordml" xmlns:w15="http://schemas.microsoft.com/office/word/2012/wordml" xmlns:w16cex="http://schemas.microsoft.com/office/word/2018/wordml/cex" xmlns:w16cid="http://schemas.microsoft.com/office/word/2016/wordml/cid" xmlns:w16="http://schemas.microsoft.com/office/word/2018/wordml" xmlns:w16sdtdh="http://schemas.microsoft.com/office/word/2020/wordml/sdtdatahash" xmlns:w16se="http://schemas.microsoft.com/office/word/2015/wordml/symex" mc:Ignorable="w14 w15 w16se w16cid w16 w16cex w16sdtdh">
   <w:docDefaults>
     <w:rPrDefault>
       <w:rPr>
@@ -11454,7 +10603,7 @@
     </w:rPrDefault>
     <w:pPrDefault/>
   </w:docDefaults>
-  <w:latentStyles w:defLockedState="0" w:defUIPriority="99" w:defSemiHidden="0" w:defUnhideWhenUsed="0" w:defQFormat="0" w:count="371">
+  <w:latentStyles w:defLockedState="0" w:defUIPriority="99" w:defSemiHidden="0" w:defUnhideWhenUsed="0" w:defQFormat="0" w:count="376">
     <w:lsdException w:name="Normal" w:uiPriority="0" w:qFormat="1"/>
     <w:lsdException w:name="heading 1" w:uiPriority="9" w:qFormat="1"/>
     <w:lsdException w:name="heading 2" w:semiHidden="1" w:uiPriority="9" w:unhideWhenUsed="1" w:qFormat="1"/>
@@ -11560,7 +10709,6 @@
     <w:lsdException w:name="HTML Sample" w:semiHidden="1" w:unhideWhenUsed="1"/>
     <w:lsdException w:name="HTML Typewriter" w:semiHidden="1" w:unhideWhenUsed="1"/>
     <w:lsdException w:name="HTML Variable" w:semiHidden="1" w:unhideWhenUsed="1"/>
-    <w:lsdException w:name="Normal Table" w:semiHidden="1" w:unhideWhenUsed="1"/>
     <w:lsdException w:name="annotation subject" w:semiHidden="1" w:unhideWhenUsed="1"/>
     <w:lsdException w:name="No List" w:semiHidden="1" w:unhideWhenUsed="1"/>
     <w:lsdException w:name="Outline List 1" w:semiHidden="1" w:unhideWhenUsed="1"/>
@@ -11603,11 +10751,8 @@
     <w:lsdException w:name="Table Contemporary" w:semiHidden="1" w:unhideWhenUsed="1"/>
     <w:lsdException w:name="Table Elegant" w:semiHidden="1" w:unhideWhenUsed="1"/>
     <w:lsdException w:name="Table Professional" w:semiHidden="1" w:unhideWhenUsed="1"/>
-    <w:lsdException w:name="Table Subtle 1" w:semiHidden="1" w:unhideWhenUsed="1"/>
     <w:lsdException w:name="Table Subtle 2" w:semiHidden="1" w:unhideWhenUsed="1"/>
     <w:lsdException w:name="Table Web 1" w:semiHidden="1" w:unhideWhenUsed="1"/>
-    <w:lsdException w:name="Table Web 2" w:semiHidden="1" w:unhideWhenUsed="1"/>
-    <w:lsdException w:name="Table Web 3" w:semiHidden="1" w:unhideWhenUsed="1"/>
     <w:lsdException w:name="Balloon Text" w:semiHidden="1" w:unhideWhenUsed="1"/>
     <w:lsdException w:name="Table Grid" w:uiPriority="59"/>
     <w:lsdException w:name="Table Theme" w:semiHidden="1" w:unhideWhenUsed="1"/>
@@ -11826,6 +10971,11 @@
     <w:lsdException w:name="List Table 5 Dark Accent 6" w:uiPriority="50"/>
     <w:lsdException w:name="List Table 6 Colorful Accent 6" w:uiPriority="51"/>
     <w:lsdException w:name="List Table 7 Colorful Accent 6" w:uiPriority="52"/>
+    <w:lsdException w:name="Mention" w:semiHidden="1" w:unhideWhenUsed="1"/>
+    <w:lsdException w:name="Smart Hyperlink" w:semiHidden="1" w:unhideWhenUsed="1"/>
+    <w:lsdException w:name="Hashtag" w:semiHidden="1" w:unhideWhenUsed="1"/>
+    <w:lsdException w:name="Unresolved Mention" w:semiHidden="1" w:unhideWhenUsed="1"/>
+    <w:lsdException w:name="Smart Link" w:semiHidden="1" w:unhideWhenUsed="1"/>
   </w:latentStyles>
   <w:style w:type="paragraph" w:default="1" w:styleId="Normal">
     <w:name w:val="Normal"/>

</xml_diff>